<commit_message>
added all mern projects till AUTH-FIREBASE-Context-TAILWIND
</commit_message>
<xml_diff>
--- a/mern begin/React/react-notes.docx
+++ b/mern begin/React/react-notes.docx
@@ -13,6 +13,12 @@
         <w:rPr>
           <w:rFonts w:ascii="Courier New" w:hAnsi="Courier New" w:cs="Courier New"/>
         </w:rPr>
+        <w:t xml:space="preserve"> </w:t>
+      </w:r>
+      <w:r>
+        <w:rPr>
+          <w:rFonts w:ascii="Courier New" w:hAnsi="Courier New" w:cs="Courier New"/>
+        </w:rPr>
         <w:t xml:space="preserve">Project Start </w:t>
       </w:r>
     </w:p>
@@ -35,21 +41,7 @@
         <w:rPr>
           <w:rFonts w:ascii="Courier New" w:hAnsi="Courier New" w:cs="Courier New"/>
         </w:rPr>
-        <w:t xml:space="preserve">Two ways to create react </w:t>
-      </w:r>
-      <w:proofErr w:type="gramStart"/>
-      <w:r>
-        <w:rPr>
-          <w:rFonts w:ascii="Courier New" w:hAnsi="Courier New" w:cs="Courier New"/>
-        </w:rPr>
-        <w:t>app</w:t>
-      </w:r>
-      <w:proofErr w:type="gramEnd"/>
-      <w:r>
-        <w:rPr>
-          <w:rFonts w:ascii="Courier New" w:hAnsi="Courier New" w:cs="Courier New"/>
-        </w:rPr>
-        <w:t xml:space="preserve"> </w:t>
+        <w:t xml:space="preserve">Two ways to create react app </w:t>
       </w:r>
     </w:p>
     <w:p>
@@ -129,21 +121,7 @@
         <w:rPr>
           <w:rFonts w:ascii="Courier New" w:hAnsi="Courier New" w:cs="Courier New"/>
         </w:rPr>
-        <w:t xml:space="preserve">Create React App is a </w:t>
-      </w:r>
-      <w:proofErr w:type="gramStart"/>
-      <w:r>
-        <w:rPr>
-          <w:rFonts w:ascii="Courier New" w:hAnsi="Courier New" w:cs="Courier New"/>
-        </w:rPr>
-        <w:t>bundle based</w:t>
-      </w:r>
-      <w:proofErr w:type="gramEnd"/>
-      <w:r>
-        <w:rPr>
-          <w:rFonts w:ascii="Courier New" w:hAnsi="Courier New" w:cs="Courier New"/>
-        </w:rPr>
-        <w:t xml:space="preserve"> dev server. Slower than Vite.</w:t>
+        <w:t>Create React App is a bundle based dev server. Slower than Vite.</w:t>
       </w:r>
     </w:p>
     <w:p>
@@ -227,21 +205,7 @@
         <w:rPr>
           <w:rFonts w:ascii="Courier New" w:hAnsi="Courier New" w:cs="Courier New"/>
         </w:rPr>
-        <w:t xml:space="preserve">JSX lets us write HTML like markup inside JS </w:t>
-      </w:r>
-      <w:proofErr w:type="gramStart"/>
-      <w:r>
-        <w:rPr>
-          <w:rFonts w:ascii="Courier New" w:hAnsi="Courier New" w:cs="Courier New"/>
-        </w:rPr>
-        <w:t>file</w:t>
-      </w:r>
-      <w:proofErr w:type="gramEnd"/>
-      <w:r>
-        <w:rPr>
-          <w:rFonts w:ascii="Courier New" w:hAnsi="Courier New" w:cs="Courier New"/>
-        </w:rPr>
-        <w:t xml:space="preserve"> </w:t>
+        <w:t xml:space="preserve">JSX lets us write HTML like markup inside JS file </w:t>
       </w:r>
     </w:p>
     <w:p>
@@ -259,21 +223,7 @@
         <w:rPr>
           <w:rFonts w:ascii="Courier New" w:hAnsi="Courier New" w:cs="Courier New"/>
         </w:rPr>
-        <w:t xml:space="preserve">Need to wrap all the elements in a single tag before </w:t>
-      </w:r>
-      <w:proofErr w:type="gramStart"/>
-      <w:r>
-        <w:rPr>
-          <w:rFonts w:ascii="Courier New" w:hAnsi="Courier New" w:cs="Courier New"/>
-        </w:rPr>
-        <w:t>returning</w:t>
-      </w:r>
-      <w:proofErr w:type="gramEnd"/>
-      <w:r>
-        <w:rPr>
-          <w:rFonts w:ascii="Courier New" w:hAnsi="Courier New" w:cs="Courier New"/>
-        </w:rPr>
-        <w:t xml:space="preserve"> </w:t>
+        <w:t xml:space="preserve">Need to wrap all the elements in a single tag before returning </w:t>
       </w:r>
     </w:p>
     <w:p>
@@ -291,21 +241,7 @@
         <w:rPr>
           <w:rFonts w:ascii="Courier New" w:hAnsi="Courier New" w:cs="Courier New"/>
         </w:rPr>
-        <w:t xml:space="preserve">Every piece of UI is a component in </w:t>
-      </w:r>
-      <w:proofErr w:type="gramStart"/>
-      <w:r>
-        <w:rPr>
-          <w:rFonts w:ascii="Courier New" w:hAnsi="Courier New" w:cs="Courier New"/>
-        </w:rPr>
-        <w:t>react</w:t>
-      </w:r>
-      <w:proofErr w:type="gramEnd"/>
-      <w:r>
-        <w:rPr>
-          <w:rFonts w:ascii="Courier New" w:hAnsi="Courier New" w:cs="Courier New"/>
-        </w:rPr>
-        <w:t xml:space="preserve"> </w:t>
+        <w:t xml:space="preserve">Every piece of UI is a component in react </w:t>
       </w:r>
     </w:p>
     <w:p>
@@ -355,21 +291,7 @@
         <w:rPr>
           <w:rFonts w:ascii="Courier New" w:hAnsi="Courier New" w:cs="Courier New"/>
         </w:rPr>
-        <w:t xml:space="preserve">, a react hook which lets us add a state variable to our </w:t>
-      </w:r>
-      <w:proofErr w:type="gramStart"/>
-      <w:r>
-        <w:rPr>
-          <w:rFonts w:ascii="Courier New" w:hAnsi="Courier New" w:cs="Courier New"/>
-        </w:rPr>
-        <w:t>component</w:t>
-      </w:r>
-      <w:proofErr w:type="gramEnd"/>
-      <w:r>
-        <w:rPr>
-          <w:rFonts w:ascii="Courier New" w:hAnsi="Courier New" w:cs="Courier New"/>
-        </w:rPr>
-        <w:t xml:space="preserve"> </w:t>
+        <w:t xml:space="preserve">, a react hook which lets us add a state variable to our component </w:t>
       </w:r>
     </w:p>
     <w:p>
@@ -387,16 +309,8 @@
         <w:rPr>
           <w:rFonts w:ascii="Courier New" w:hAnsi="Courier New" w:cs="Courier New"/>
         </w:rPr>
-        <w:t xml:space="preserve">When an event handler updates the state of a component, it triggers a re-render of the component and it’s </w:t>
-      </w:r>
-      <w:proofErr w:type="gramStart"/>
-      <w:r>
-        <w:rPr>
-          <w:rFonts w:ascii="Courier New" w:hAnsi="Courier New" w:cs="Courier New"/>
-        </w:rPr>
-        <w:t>children</w:t>
-      </w:r>
-      <w:proofErr w:type="gramEnd"/>
+        <w:t>When an event handler updates the state of a component, it triggers a re-render of the component and it’s children</w:t>
+      </w:r>
     </w:p>
     <w:p>
       <w:pPr>
@@ -427,16 +341,8 @@
         <w:rPr>
           <w:rFonts w:ascii="Courier New" w:hAnsi="Courier New" w:cs="Courier New"/>
         </w:rPr>
-        <w:t xml:space="preserve"> hook is used to perform side effects in components. For example, fetching </w:t>
-      </w:r>
-      <w:proofErr w:type="gramStart"/>
-      <w:r>
-        <w:rPr>
-          <w:rFonts w:ascii="Courier New" w:hAnsi="Courier New" w:cs="Courier New"/>
-        </w:rPr>
-        <w:t>data</w:t>
-      </w:r>
-      <w:proofErr w:type="gramEnd"/>
+        <w:t xml:space="preserve"> hook is used to perform side effects in components. For example, fetching data</w:t>
+      </w:r>
     </w:p>
     <w:p>
       <w:pPr>
@@ -457,6 +363,146 @@
           <w:rFonts w:ascii="Courier New" w:hAnsi="Courier New" w:cs="Courier New"/>
         </w:rPr>
       </w:pPr>
+    </w:p>
+    <w:p>
+      <w:pPr>
+        <w:pStyle w:val="PlainText"/>
+        <w:rPr>
+          <w:rFonts w:ascii="Courier New" w:hAnsi="Courier New" w:cs="Courier New"/>
+          <w:b/>
+          <w:bCs/>
+        </w:rPr>
+      </w:pPr>
+      <w:r>
+        <w:rPr>
+          <w:rFonts w:ascii="Courier New" w:hAnsi="Courier New" w:cs="Courier New"/>
+        </w:rPr>
+        <w:t xml:space="preserve">2. </w:t>
+      </w:r>
+      <w:r>
+        <w:rPr>
+          <w:rFonts w:ascii="Courier New" w:hAnsi="Courier New" w:cs="Courier New"/>
+          <w:b/>
+          <w:bCs/>
+        </w:rPr>
+        <w:t>Vit</w:t>
+      </w:r>
+    </w:p>
+    <w:p>
+      <w:pPr>
+        <w:pStyle w:val="PlainText"/>
+        <w:rPr>
+          <w:rFonts w:ascii="Courier New" w:hAnsi="Courier New" w:cs="Courier New"/>
+          <w:b/>
+          <w:bCs/>
+        </w:rPr>
+      </w:pPr>
+    </w:p>
+    <w:p>
+      <w:pPr>
+        <w:pStyle w:val="PlainText"/>
+        <w:numPr>
+          <w:ilvl w:val="0"/>
+          <w:numId w:val="3"/>
+        </w:numPr>
+        <w:rPr>
+          <w:rFonts w:ascii="Courier New" w:hAnsi="Courier New" w:cs="Courier New"/>
+        </w:rPr>
+      </w:pPr>
+      <w:proofErr w:type="spellStart"/>
+      <w:r>
+        <w:rPr>
+          <w:rFonts w:ascii="Courier New" w:hAnsi="Courier New" w:cs="Courier New"/>
+        </w:rPr>
+        <w:t>Npm</w:t>
+      </w:r>
+      <w:proofErr w:type="spellEnd"/>
+      <w:r>
+        <w:rPr>
+          <w:rFonts w:ascii="Courier New" w:hAnsi="Courier New" w:cs="Courier New"/>
+        </w:rPr>
+        <w:t xml:space="preserve"> create </w:t>
+      </w:r>
+      <w:proofErr w:type="spellStart"/>
+      <w:r>
+        <w:rPr>
+          <w:rFonts w:ascii="Courier New" w:hAnsi="Courier New" w:cs="Courier New"/>
+        </w:rPr>
+        <w:t>vite@latest</w:t>
+      </w:r>
+      <w:proofErr w:type="spellEnd"/>
+      <w:r>
+        <w:rPr>
+          <w:rFonts w:ascii="Courier New" w:hAnsi="Courier New" w:cs="Courier New"/>
+        </w:rPr>
+        <w:t xml:space="preserve">   to create an app</w:t>
+      </w:r>
+    </w:p>
+    <w:p>
+      <w:pPr>
+        <w:pStyle w:val="PlainText"/>
+        <w:rPr>
+          <w:rFonts w:ascii="Courier New" w:hAnsi="Courier New" w:cs="Courier New"/>
+        </w:rPr>
+      </w:pPr>
+    </w:p>
+    <w:p>
+      <w:pPr>
+        <w:pStyle w:val="PlainText"/>
+        <w:rPr>
+          <w:rFonts w:ascii="Courier New" w:hAnsi="Courier New" w:cs="Courier New"/>
+        </w:rPr>
+      </w:pPr>
+      <w:r>
+        <w:rPr>
+          <w:rFonts w:ascii="Courier New" w:hAnsi="Courier New" w:cs="Courier New"/>
+        </w:rPr>
+        <w:t xml:space="preserve">Props vs </w:t>
+      </w:r>
+      <w:proofErr w:type="spellStart"/>
+      <w:r>
+        <w:rPr>
+          <w:rFonts w:ascii="Courier New" w:hAnsi="Courier New" w:cs="Courier New"/>
+        </w:rPr>
+        <w:t>UseSTate</w:t>
+      </w:r>
+      <w:proofErr w:type="spellEnd"/>
+    </w:p>
+    <w:p>
+      <w:pPr>
+        <w:pStyle w:val="PlainText"/>
+        <w:numPr>
+          <w:ilvl w:val="0"/>
+          <w:numId w:val="2"/>
+        </w:numPr>
+        <w:rPr>
+          <w:rFonts w:ascii="Courier New" w:hAnsi="Courier New" w:cs="Courier New"/>
+        </w:rPr>
+      </w:pPr>
+      <w:r>
+        <w:rPr>
+          <w:rFonts w:ascii="Courier New" w:hAnsi="Courier New" w:cs="Courier New"/>
+        </w:rPr>
+        <w:t>We can not change the values of props</w:t>
+      </w:r>
+    </w:p>
+    <w:p>
+      <w:pPr>
+        <w:pStyle w:val="PlainText"/>
+        <w:numPr>
+          <w:ilvl w:val="0"/>
+          <w:numId w:val="2"/>
+        </w:numPr>
+        <w:rPr>
+          <w:rFonts w:ascii="Courier New" w:hAnsi="Courier New" w:cs="Courier New"/>
+        </w:rPr>
+      </w:pPr>
+      <w:r>
+        <w:rPr>
+          <w:rFonts w:ascii="Courier New" w:hAnsi="Courier New" w:cs="Courier New"/>
+        </w:rPr>
+        <w:t>We can change the values of States]</w:t>
+      </w:r>
     </w:p>
     <w:sectPr>
       <w:pgSz w:w="12240" w:h="15840"/>
@@ -471,6 +517,232 @@
 <file path=word/numbering.xml><?xml version="1.0" encoding="utf-8"?>
 <w:numbering xmlns:wpc="http://schemas.microsoft.com/office/word/2010/wordprocessingCanvas" xmlns:cx="http://schemas.microsoft.com/office/drawing/2014/chartex" xmlns:cx1="http://schemas.microsoft.com/office/drawing/2015/9/8/chartex" xmlns:cx2="http://schemas.microsoft.com/office/drawing/2015/10/21/chartex" xmlns:cx3="http://schemas.microsoft.com/office/drawing/2016/5/9/chartex" xmlns:cx4="http://schemas.microsoft.com/office/drawing/2016/5/10/chartex" xmlns:cx5="http://schemas.microsoft.com/office/drawing/2016/5/11/chartex" xmlns:cx6="http://schemas.microsoft.com/office/drawing/2016/5/12/chartex" xmlns:cx7="http://schemas.microsoft.com/office/drawing/2016/5/13/chartex" xmlns:cx8="http://schemas.microsoft.com/office/drawing/2016/5/14/chartex" xmlns:mc="http://schemas.openxmlformats.org/markup-compatibility/2006" xmlns:aink="http://schemas.microsoft.com/office/drawing/2016/ink" xmlns:am3d="http://schemas.microsoft.com/office/drawing/2017/model3d" xmlns:o="urn:schemas-microsoft-com:office:office" xmlns:oel="http://schemas.microsoft.com/office/2019/extlst" xmlns:r="http://schemas.openxmlformats.org/officeDocument/2006/relationships" xmlns:m="http://schemas.openxmlformats.org/officeDocument/2006/math" xmlns:v="urn:schemas-microsoft-com:vml" xmlns:wp14="http://schemas.microsoft.com/office/word/2010/wordprocessingDrawing" xmlns:wp="http://schemas.openxmlformats.org/drawingml/2006/wordprocessingDrawing" xmlns:w10="urn:schemas-microsoft-com:office:word" xmlns:w="http://schemas.openxmlformats.org/wordprocessingml/2006/main" xmlns:w14="http://schemas.microsoft.com/office/word/2010/wordml" xmlns:w15="http://schemas.microsoft.com/office/word/2012/wordml" xmlns:w16cex="http://schemas.microsoft.com/office/word/2018/wordml/cex" xmlns:w16cid="http://schemas.microsoft.com/office/word/2016/wordml/cid" xmlns:w16="http://schemas.microsoft.com/office/word/2018/wordml" xmlns:w16sdtdh="http://schemas.microsoft.com/office/word/2020/wordml/sdtdatahash" xmlns:w16se="http://schemas.microsoft.com/office/word/2015/wordml/symex" xmlns:wpg="http://schemas.microsoft.com/office/word/2010/wordprocessingGroup" xmlns:wpi="http://schemas.microsoft.com/office/word/2010/wordprocessingInk" xmlns:wne="http://schemas.microsoft.com/office/word/2006/wordml" xmlns:wps="http://schemas.microsoft.com/office/word/2010/wordprocessingShape" mc:Ignorable="w14 w15 w16se w16cid w16 w16cex w16sdtdh wp14">
   <w:abstractNum w:abstractNumId="0" w15:restartNumberingAfterBreak="0">
+    <w:nsid w:val="4C5A4DA0"/>
+    <w:multiLevelType w:val="hybridMultilevel"/>
+    <w:tmpl w:val="789A50CC"/>
+    <w:lvl w:ilvl="0" w:tplc="04090001">
+      <w:start w:val="1"/>
+      <w:numFmt w:val="bullet"/>
+      <w:lvlText w:val=""/>
+      <w:lvlJc w:val="left"/>
+      <w:pPr>
+        <w:ind w:left="720" w:hanging="360"/>
+      </w:pPr>
+      <w:rPr>
+        <w:rFonts w:ascii="Symbol" w:hAnsi="Symbol" w:hint="default"/>
+      </w:rPr>
+    </w:lvl>
+    <w:lvl w:ilvl="1" w:tplc="04090003" w:tentative="1">
+      <w:start w:val="1"/>
+      <w:numFmt w:val="bullet"/>
+      <w:lvlText w:val="o"/>
+      <w:lvlJc w:val="left"/>
+      <w:pPr>
+        <w:ind w:left="1440" w:hanging="360"/>
+      </w:pPr>
+      <w:rPr>
+        <w:rFonts w:ascii="Courier New" w:hAnsi="Courier New" w:cs="Courier New" w:hint="default"/>
+      </w:rPr>
+    </w:lvl>
+    <w:lvl w:ilvl="2" w:tplc="04090005" w:tentative="1">
+      <w:start w:val="1"/>
+      <w:numFmt w:val="bullet"/>
+      <w:lvlText w:val=""/>
+      <w:lvlJc w:val="left"/>
+      <w:pPr>
+        <w:ind w:left="2160" w:hanging="360"/>
+      </w:pPr>
+      <w:rPr>
+        <w:rFonts w:ascii="Wingdings" w:hAnsi="Wingdings" w:hint="default"/>
+      </w:rPr>
+    </w:lvl>
+    <w:lvl w:ilvl="3" w:tplc="04090001" w:tentative="1">
+      <w:start w:val="1"/>
+      <w:numFmt w:val="bullet"/>
+      <w:lvlText w:val=""/>
+      <w:lvlJc w:val="left"/>
+      <w:pPr>
+        <w:ind w:left="2880" w:hanging="360"/>
+      </w:pPr>
+      <w:rPr>
+        <w:rFonts w:ascii="Symbol" w:hAnsi="Symbol" w:hint="default"/>
+      </w:rPr>
+    </w:lvl>
+    <w:lvl w:ilvl="4" w:tplc="04090003" w:tentative="1">
+      <w:start w:val="1"/>
+      <w:numFmt w:val="bullet"/>
+      <w:lvlText w:val="o"/>
+      <w:lvlJc w:val="left"/>
+      <w:pPr>
+        <w:ind w:left="3600" w:hanging="360"/>
+      </w:pPr>
+      <w:rPr>
+        <w:rFonts w:ascii="Courier New" w:hAnsi="Courier New" w:cs="Courier New" w:hint="default"/>
+      </w:rPr>
+    </w:lvl>
+    <w:lvl w:ilvl="5" w:tplc="04090005" w:tentative="1">
+      <w:start w:val="1"/>
+      <w:numFmt w:val="bullet"/>
+      <w:lvlText w:val=""/>
+      <w:lvlJc w:val="left"/>
+      <w:pPr>
+        <w:ind w:left="4320" w:hanging="360"/>
+      </w:pPr>
+      <w:rPr>
+        <w:rFonts w:ascii="Wingdings" w:hAnsi="Wingdings" w:hint="default"/>
+      </w:rPr>
+    </w:lvl>
+    <w:lvl w:ilvl="6" w:tplc="04090001" w:tentative="1">
+      <w:start w:val="1"/>
+      <w:numFmt w:val="bullet"/>
+      <w:lvlText w:val=""/>
+      <w:lvlJc w:val="left"/>
+      <w:pPr>
+        <w:ind w:left="5040" w:hanging="360"/>
+      </w:pPr>
+      <w:rPr>
+        <w:rFonts w:ascii="Symbol" w:hAnsi="Symbol" w:hint="default"/>
+      </w:rPr>
+    </w:lvl>
+    <w:lvl w:ilvl="7" w:tplc="04090003" w:tentative="1">
+      <w:start w:val="1"/>
+      <w:numFmt w:val="bullet"/>
+      <w:lvlText w:val="o"/>
+      <w:lvlJc w:val="left"/>
+      <w:pPr>
+        <w:ind w:left="5760" w:hanging="360"/>
+      </w:pPr>
+      <w:rPr>
+        <w:rFonts w:ascii="Courier New" w:hAnsi="Courier New" w:cs="Courier New" w:hint="default"/>
+      </w:rPr>
+    </w:lvl>
+    <w:lvl w:ilvl="8" w:tplc="04090005" w:tentative="1">
+      <w:start w:val="1"/>
+      <w:numFmt w:val="bullet"/>
+      <w:lvlText w:val=""/>
+      <w:lvlJc w:val="left"/>
+      <w:pPr>
+        <w:ind w:left="6480" w:hanging="360"/>
+      </w:pPr>
+      <w:rPr>
+        <w:rFonts w:ascii="Wingdings" w:hAnsi="Wingdings" w:hint="default"/>
+      </w:rPr>
+    </w:lvl>
+  </w:abstractNum>
+  <w:abstractNum w:abstractNumId="1" w15:restartNumberingAfterBreak="0">
+    <w:nsid w:val="5FB272A4"/>
+    <w:multiLevelType w:val="hybridMultilevel"/>
+    <w:tmpl w:val="9D3C8C5A"/>
+    <w:lvl w:ilvl="0" w:tplc="04090001">
+      <w:start w:val="1"/>
+      <w:numFmt w:val="bullet"/>
+      <w:lvlText w:val=""/>
+      <w:lvlJc w:val="left"/>
+      <w:pPr>
+        <w:ind w:left="720" w:hanging="360"/>
+      </w:pPr>
+      <w:rPr>
+        <w:rFonts w:ascii="Symbol" w:hAnsi="Symbol" w:hint="default"/>
+      </w:rPr>
+    </w:lvl>
+    <w:lvl w:ilvl="1" w:tplc="04090003" w:tentative="1">
+      <w:start w:val="1"/>
+      <w:numFmt w:val="bullet"/>
+      <w:lvlText w:val="o"/>
+      <w:lvlJc w:val="left"/>
+      <w:pPr>
+        <w:ind w:left="1440" w:hanging="360"/>
+      </w:pPr>
+      <w:rPr>
+        <w:rFonts w:ascii="Courier New" w:hAnsi="Courier New" w:cs="Courier New" w:hint="default"/>
+      </w:rPr>
+    </w:lvl>
+    <w:lvl w:ilvl="2" w:tplc="04090005" w:tentative="1">
+      <w:start w:val="1"/>
+      <w:numFmt w:val="bullet"/>
+      <w:lvlText w:val=""/>
+      <w:lvlJc w:val="left"/>
+      <w:pPr>
+        <w:ind w:left="2160" w:hanging="360"/>
+      </w:pPr>
+      <w:rPr>
+        <w:rFonts w:ascii="Wingdings" w:hAnsi="Wingdings" w:hint="default"/>
+      </w:rPr>
+    </w:lvl>
+    <w:lvl w:ilvl="3" w:tplc="04090001" w:tentative="1">
+      <w:start w:val="1"/>
+      <w:numFmt w:val="bullet"/>
+      <w:lvlText w:val=""/>
+      <w:lvlJc w:val="left"/>
+      <w:pPr>
+        <w:ind w:left="2880" w:hanging="360"/>
+      </w:pPr>
+      <w:rPr>
+        <w:rFonts w:ascii="Symbol" w:hAnsi="Symbol" w:hint="default"/>
+      </w:rPr>
+    </w:lvl>
+    <w:lvl w:ilvl="4" w:tplc="04090003" w:tentative="1">
+      <w:start w:val="1"/>
+      <w:numFmt w:val="bullet"/>
+      <w:lvlText w:val="o"/>
+      <w:lvlJc w:val="left"/>
+      <w:pPr>
+        <w:ind w:left="3600" w:hanging="360"/>
+      </w:pPr>
+      <w:rPr>
+        <w:rFonts w:ascii="Courier New" w:hAnsi="Courier New" w:cs="Courier New" w:hint="default"/>
+      </w:rPr>
+    </w:lvl>
+    <w:lvl w:ilvl="5" w:tplc="04090005" w:tentative="1">
+      <w:start w:val="1"/>
+      <w:numFmt w:val="bullet"/>
+      <w:lvlText w:val=""/>
+      <w:lvlJc w:val="left"/>
+      <w:pPr>
+        <w:ind w:left="4320" w:hanging="360"/>
+      </w:pPr>
+      <w:rPr>
+        <w:rFonts w:ascii="Wingdings" w:hAnsi="Wingdings" w:hint="default"/>
+      </w:rPr>
+    </w:lvl>
+    <w:lvl w:ilvl="6" w:tplc="04090001" w:tentative="1">
+      <w:start w:val="1"/>
+      <w:numFmt w:val="bullet"/>
+      <w:lvlText w:val=""/>
+      <w:lvlJc w:val="left"/>
+      <w:pPr>
+        <w:ind w:left="5040" w:hanging="360"/>
+      </w:pPr>
+      <w:rPr>
+        <w:rFonts w:ascii="Symbol" w:hAnsi="Symbol" w:hint="default"/>
+      </w:rPr>
+    </w:lvl>
+    <w:lvl w:ilvl="7" w:tplc="04090003" w:tentative="1">
+      <w:start w:val="1"/>
+      <w:numFmt w:val="bullet"/>
+      <w:lvlText w:val="o"/>
+      <w:lvlJc w:val="left"/>
+      <w:pPr>
+        <w:ind w:left="5760" w:hanging="360"/>
+      </w:pPr>
+      <w:rPr>
+        <w:rFonts w:ascii="Courier New" w:hAnsi="Courier New" w:cs="Courier New" w:hint="default"/>
+      </w:rPr>
+    </w:lvl>
+    <w:lvl w:ilvl="8" w:tplc="04090005" w:tentative="1">
+      <w:start w:val="1"/>
+      <w:numFmt w:val="bullet"/>
+      <w:lvlText w:val=""/>
+      <w:lvlJc w:val="left"/>
+      <w:pPr>
+        <w:ind w:left="6480" w:hanging="360"/>
+      </w:pPr>
+      <w:rPr>
+        <w:rFonts w:ascii="Wingdings" w:hAnsi="Wingdings" w:hint="default"/>
+      </w:rPr>
+    </w:lvl>
+  </w:abstractNum>
+  <w:abstractNum w:abstractNumId="2" w15:restartNumberingAfterBreak="0">
     <w:nsid w:val="73C92E09"/>
     <w:multiLevelType w:val="hybridMultilevel"/>
     <w:tmpl w:val="73C84A96"/>
@@ -584,6 +856,12 @@
     </w:lvl>
   </w:abstractNum>
   <w:num w:numId="1" w16cid:durableId="617759474">
+    <w:abstractNumId w:val="2"/>
+  </w:num>
+  <w:num w:numId="2" w16cid:durableId="890918219">
+    <w:abstractNumId w:val="1"/>
+  </w:num>
+  <w:num w:numId="3" w16cid:durableId="2111268725">
     <w:abstractNumId w:val="0"/>
   </w:num>
 </w:numbering>

</xml_diff>